<commit_message>
report is slightly modified
</commit_message>
<xml_diff>
--- a/Lab2_Stepping/Stepping Motor Control 결과보고서.docx
+++ b/Lab2_Stepping/Stepping Motor Control 결과보고서.docx
@@ -2645,7 +2645,7 @@
         <w:rPr>
           <w:rFonts w:hint="eastAsia"/>
         </w:rPr>
-        <w:t xml:space="preserve"> 현상이 발생함을 알 수 있었다. </w:t>
+        <w:t xml:space="preserve"> 현상이 발생함을 알 수 있다. </w:t>
       </w:r>
     </w:p>
     <w:p>
@@ -2973,7 +2973,19 @@
         <w:rPr>
           <w:rFonts w:hint="eastAsia"/>
         </w:rPr>
-        <w:t xml:space="preserve">실험 결과, 수식으로 계산한 모터 1회전 필요 스텝 수와 일치한다는 것을 확인할 수 있었다. </w:t>
+        <w:t xml:space="preserve">실험 결과, 수식으로 계산한 모터 1회전 필요 스텝 수와 일치한다는 것을 </w:t>
+      </w:r>
+      <w:r>
+        <w:rPr>
+          <w:rFonts w:hint="eastAsia"/>
+        </w:rPr>
+        <w:t>확인하였다</w:t>
+      </w:r>
+      <w:r>
+        <w:rPr>
+          <w:rFonts w:hint="eastAsia"/>
+        </w:rPr>
+        <w:t xml:space="preserve">. </w:t>
       </w:r>
     </w:p>
     <w:p/>
@@ -3814,6 +3826,26 @@
         <w:rPr>
           <w:rFonts w:hint="eastAsia"/>
         </w:rPr>
+        <w:t xml:space="preserve"> </w:t>
+      </w:r>
+      <w:proofErr w:type="spellStart"/>
+      <w:r>
+        <w:rPr>
+          <w:rFonts w:hint="eastAsia"/>
+        </w:rPr>
+        <w:t>룩업</w:t>
+      </w:r>
+      <w:proofErr w:type="spellEnd"/>
+      <w:r>
+        <w:rPr>
+          <w:rFonts w:hint="eastAsia"/>
+        </w:rPr>
+        <w:t xml:space="preserve"> 테이블을 기반으로</w:t>
+      </w:r>
+      <w:r>
+        <w:rPr>
+          <w:rFonts w:hint="eastAsia"/>
+        </w:rPr>
         <w:t xml:space="preserve"> 모터를 </w:t>
       </w:r>
       <w:proofErr w:type="spellStart"/>
@@ -3932,6 +3964,12 @@
             <w:rFonts w:ascii="Cambria Math" w:hAnsi="Cambria Math" w:hint="eastAsia"/>
           </w:rPr>
           <m:t>각도</m:t>
+        </m:r>
+        <m:r>
+          <w:rPr>
+            <w:rFonts w:ascii="Cambria Math" w:hAnsi="Cambria Math"/>
+          </w:rPr>
+          <m:t xml:space="preserve"> </m:t>
         </m:r>
         <m:r>
           <w:rPr>
@@ -4083,6 +4121,12 @@
           </w:rPr>
           <m:t>=100</m:t>
         </m:r>
+        <m:r>
+          <w:rPr>
+            <w:rFonts w:ascii="Cambria Math" w:hAnsi="Cambria Math"/>
+          </w:rPr>
+          <m:t xml:space="preserve"> deg</m:t>
+        </m:r>
       </m:oMath>
       <w:r>
         <w:rPr>
@@ -4132,6 +4176,12 @@
             <w:rFonts w:ascii="Cambria Math" w:hAnsi="Cambria Math" w:hint="eastAsia"/>
           </w:rPr>
           <m:t>수</m:t>
+        </m:r>
+        <m:r>
+          <w:rPr>
+            <w:rFonts w:ascii="Cambria Math" w:hAnsi="Cambria Math"/>
+          </w:rPr>
+          <m:t xml:space="preserve"> </m:t>
         </m:r>
         <m:r>
           <w:rPr>
@@ -4260,9 +4310,6 @@
     <w:p>
       <w:pPr>
         <w:jc w:val="center"/>
-        <w:rPr>
-          <w:i/>
-        </w:rPr>
       </w:pPr>
       <m:oMath>
         <m:r>
@@ -4323,6 +4370,12 @@
             </m:ctrlPr>
           </m:sSubPr>
           <m:e>
+            <m:r>
+              <w:rPr>
+                <w:rFonts w:ascii="Cambria Math" w:hAnsi="Cambria Math"/>
+              </w:rPr>
+              <m:t xml:space="preserve"> </m:t>
+            </m:r>
             <m:r>
               <w:rPr>
                 <w:rFonts w:ascii="Cambria Math" w:hAnsi="Cambria Math"/>
@@ -4441,6 +4494,12 @@
           </w:rPr>
           <m:t>=360-20=160</m:t>
         </m:r>
+        <m:r>
+          <w:rPr>
+            <w:rFonts w:ascii="Cambria Math" w:hAnsi="Cambria Math"/>
+          </w:rPr>
+          <m:t xml:space="preserve"> deg</m:t>
+        </m:r>
       </m:oMath>
       <w:r>
         <w:rPr>
@@ -4448,12 +4507,240 @@
         </w:rPr>
         <w:t xml:space="preserve">, </w:t>
       </w:r>
+    </w:p>
+    <w:p>
+      <w:pPr>
+        <w:jc w:val="center"/>
+        <w:rPr>
+          <w:i/>
+        </w:rPr>
+      </w:pPr>
+      <m:oMathPara>
+        <m:oMath>
+          <m:r>
+            <w:rPr>
+              <w:rFonts w:ascii="Cambria Math" w:hAnsi="Cambria Math" w:hint="eastAsia"/>
+            </w:rPr>
+            <m:t>등</m:t>
+          </m:r>
+          <m:r>
+            <w:rPr>
+              <w:rFonts w:ascii="Cambria Math" w:hAnsi="Cambria Math" w:hint="eastAsia"/>
+            </w:rPr>
+            <m:t>속</m:t>
+          </m:r>
+          <m:r>
+            <w:rPr>
+              <w:rFonts w:ascii="Cambria Math" w:hAnsi="Cambria Math"/>
+            </w:rPr>
+            <m:t xml:space="preserve"> </m:t>
+          </m:r>
+          <m:r>
+            <w:rPr>
+              <w:rFonts w:ascii="Cambria Math" w:hAnsi="Cambria Math" w:hint="eastAsia"/>
+            </w:rPr>
+            <m:t>구간</m:t>
+          </m:r>
+          <m:r>
+            <w:rPr>
+              <w:rFonts w:ascii="Cambria Math" w:hAnsi="Cambria Math"/>
+            </w:rPr>
+            <m:t xml:space="preserve"> </m:t>
+          </m:r>
+          <m:r>
+            <w:rPr>
+              <w:rFonts w:ascii="Cambria Math" w:hAnsi="Cambria Math" w:hint="eastAsia"/>
+            </w:rPr>
+            <m:t>스텝</m:t>
+          </m:r>
+          <m:r>
+            <w:rPr>
+              <w:rFonts w:ascii="Cambria Math" w:hAnsi="Cambria Math"/>
+            </w:rPr>
+            <m:t xml:space="preserve"> </m:t>
+          </m:r>
+          <m:r>
+            <w:rPr>
+              <w:rFonts w:ascii="Cambria Math" w:hAnsi="Cambria Math" w:hint="eastAsia"/>
+            </w:rPr>
+            <m:t>수</m:t>
+          </m:r>
+          <m:r>
+            <w:rPr>
+              <w:rFonts w:ascii="Cambria Math" w:hAnsi="Cambria Math"/>
+            </w:rPr>
+            <m:t xml:space="preserve"> </m:t>
+          </m:r>
+          <m:r>
+            <w:rPr>
+              <w:rFonts w:ascii="Cambria Math" w:hAnsi="Cambria Math"/>
+            </w:rPr>
+            <m:t xml:space="preserve"> </m:t>
+          </m:r>
+          <m:sSub>
+            <m:sSubPr>
+              <m:ctrlPr>
+                <w:rPr>
+                  <w:rFonts w:ascii="Cambria Math" w:hAnsi="Cambria Math"/>
+                  <w:i/>
+                </w:rPr>
+              </m:ctrlPr>
+            </m:sSubPr>
+            <m:e>
+              <m:r>
+                <w:rPr>
+                  <w:rFonts w:ascii="Cambria Math" w:hAnsi="Cambria Math"/>
+                </w:rPr>
+                <m:t>k</m:t>
+              </m:r>
+            </m:e>
+            <m:sub>
+              <m:r>
+                <w:rPr>
+                  <w:rFonts w:ascii="Cambria Math" w:hAnsi="Cambria Math"/>
+                </w:rPr>
+                <m:t>2</m:t>
+              </m:r>
+            </m:sub>
+          </m:sSub>
+          <m:r>
+            <w:rPr>
+              <w:rFonts w:ascii="Cambria Math" w:hAnsi="Cambria Math"/>
+            </w:rPr>
+            <m:t>=</m:t>
+          </m:r>
+          <m:f>
+            <m:fPr>
+              <m:ctrlPr>
+                <w:rPr>
+                  <w:rFonts w:ascii="Cambria Math" w:hAnsi="Cambria Math"/>
+                  <w:i/>
+                </w:rPr>
+              </m:ctrlPr>
+            </m:fPr>
+            <m:num>
+              <m:sSub>
+                <m:sSubPr>
+                  <m:ctrlPr>
+                    <w:rPr>
+                      <w:rFonts w:ascii="Cambria Math" w:hAnsi="Cambria Math"/>
+                      <w:i/>
+                    </w:rPr>
+                  </m:ctrlPr>
+                </m:sSubPr>
+                <m:e>
+                  <m:r>
+                    <w:rPr>
+                      <w:rFonts w:ascii="Cambria Math" w:hAnsi="Cambria Math"/>
+                    </w:rPr>
+                    <m:t>S</m:t>
+                  </m:r>
+                </m:e>
+                <m:sub>
+                  <m:r>
+                    <w:rPr>
+                      <w:rFonts w:ascii="Cambria Math" w:hAnsi="Cambria Math"/>
+                    </w:rPr>
+                    <m:t>2</m:t>
+                  </m:r>
+                </m:sub>
+              </m:sSub>
+              <m:r>
+                <w:rPr>
+                  <w:rFonts w:ascii="Cambria Math" w:hAnsi="Cambria Math"/>
+                </w:rPr>
+                <m:t>-</m:t>
+              </m:r>
+              <m:sSub>
+                <m:sSubPr>
+                  <m:ctrlPr>
+                    <w:rPr>
+                      <w:rFonts w:ascii="Cambria Math" w:hAnsi="Cambria Math"/>
+                      <w:i/>
+                    </w:rPr>
+                  </m:ctrlPr>
+                </m:sSubPr>
+                <m:e>
+                  <m:r>
+                    <w:rPr>
+                      <w:rFonts w:ascii="Cambria Math" w:hAnsi="Cambria Math"/>
+                    </w:rPr>
+                    <m:t>S</m:t>
+                  </m:r>
+                </m:e>
+                <m:sub>
+                  <m:r>
+                    <w:rPr>
+                      <w:rFonts w:ascii="Cambria Math" w:hAnsi="Cambria Math"/>
+                    </w:rPr>
+                    <m:t>1</m:t>
+                  </m:r>
+                </m:sub>
+              </m:sSub>
+            </m:num>
+            <m:den>
+              <m:r>
+                <w:rPr>
+                  <w:rFonts w:ascii="Cambria Math" w:hAnsi="Cambria Math"/>
+                </w:rPr>
+                <m:t>∆θ</m:t>
+              </m:r>
+            </m:den>
+          </m:f>
+          <m:r>
+            <w:rPr>
+              <w:rFonts w:ascii="Cambria Math" w:hAnsi="Cambria Math"/>
+            </w:rPr>
+            <m:t>=</m:t>
+          </m:r>
+          <m:f>
+            <m:fPr>
+              <m:ctrlPr>
+                <w:rPr>
+                  <w:rFonts w:ascii="Cambria Math" w:hAnsi="Cambria Math"/>
+                  <w:i/>
+                </w:rPr>
+              </m:ctrlPr>
+            </m:fPr>
+            <m:num>
+              <m:r>
+                <w:rPr>
+                  <w:rFonts w:ascii="Cambria Math" w:hAnsi="Cambria Math"/>
+                </w:rPr>
+                <m:t>160</m:t>
+              </m:r>
+            </m:num>
+            <m:den>
+              <m:r>
+                <w:rPr>
+                  <w:rFonts w:ascii="Cambria Math" w:hAnsi="Cambria Math"/>
+                </w:rPr>
+                <m:t>1.8</m:t>
+              </m:r>
+            </m:den>
+          </m:f>
+          <m:r>
+            <w:rPr>
+              <w:rFonts w:ascii="Cambria Math" w:hAnsi="Cambria Math"/>
+            </w:rPr>
+            <m:t>≈90</m:t>
+          </m:r>
+        </m:oMath>
+      </m:oMathPara>
+    </w:p>
+    <w:p>
+      <w:pPr>
+        <w:jc w:val="center"/>
+        <w:rPr>
+          <w:rFonts w:hint="eastAsia"/>
+        </w:rPr>
+      </w:pPr>
       <m:oMath>
         <m:r>
           <w:rPr>
             <w:rFonts w:ascii="Cambria Math" w:hAnsi="Cambria Math" w:hint="eastAsia"/>
           </w:rPr>
-          <m:t>가속</m:t>
+          <m:t>감속</m:t>
         </m:r>
         <m:r>
           <w:rPr>
@@ -4477,7 +4764,7 @@
           <w:rPr>
             <w:rFonts w:ascii="Cambria Math" w:hAnsi="Cambria Math" w:hint="eastAsia"/>
           </w:rPr>
-          <m:t>스텝</m:t>
+          <m:t>회전</m:t>
         </m:r>
         <m:r>
           <w:rPr>
@@ -4489,210 +4776,13 @@
           <w:rPr>
             <w:rFonts w:ascii="Cambria Math" w:hAnsi="Cambria Math" w:hint="eastAsia"/>
           </w:rPr>
-          <m:t>수</m:t>
+          <m:t>각도</m:t>
         </m:r>
         <m:r>
           <w:rPr>
             <w:rFonts w:ascii="Cambria Math" w:hAnsi="Cambria Math"/>
           </w:rPr>
           <m:t xml:space="preserve"> </m:t>
-        </m:r>
-        <m:sSub>
-          <m:sSubPr>
-            <m:ctrlPr>
-              <w:rPr>
-                <w:rFonts w:ascii="Cambria Math" w:hAnsi="Cambria Math"/>
-                <w:i/>
-              </w:rPr>
-            </m:ctrlPr>
-          </m:sSubPr>
-          <m:e>
-            <m:r>
-              <w:rPr>
-                <w:rFonts w:ascii="Cambria Math" w:hAnsi="Cambria Math"/>
-              </w:rPr>
-              <m:t>k</m:t>
-            </m:r>
-          </m:e>
-          <m:sub>
-            <m:r>
-              <w:rPr>
-                <w:rFonts w:ascii="Cambria Math" w:hAnsi="Cambria Math"/>
-              </w:rPr>
-              <m:t>2</m:t>
-            </m:r>
-          </m:sub>
-        </m:sSub>
-        <m:r>
-          <w:rPr>
-            <w:rFonts w:ascii="Cambria Math" w:hAnsi="Cambria Math"/>
-          </w:rPr>
-          <m:t>=</m:t>
-        </m:r>
-        <m:f>
-          <m:fPr>
-            <m:ctrlPr>
-              <w:rPr>
-                <w:rFonts w:ascii="Cambria Math" w:hAnsi="Cambria Math"/>
-                <w:i/>
-              </w:rPr>
-            </m:ctrlPr>
-          </m:fPr>
-          <m:num>
-            <m:sSub>
-              <m:sSubPr>
-                <m:ctrlPr>
-                  <w:rPr>
-                    <w:rFonts w:ascii="Cambria Math" w:hAnsi="Cambria Math"/>
-                    <w:i/>
-                  </w:rPr>
-                </m:ctrlPr>
-              </m:sSubPr>
-              <m:e>
-                <m:r>
-                  <w:rPr>
-                    <w:rFonts w:ascii="Cambria Math" w:hAnsi="Cambria Math"/>
-                  </w:rPr>
-                  <m:t>S</m:t>
-                </m:r>
-              </m:e>
-              <m:sub>
-                <m:r>
-                  <w:rPr>
-                    <w:rFonts w:ascii="Cambria Math" w:hAnsi="Cambria Math"/>
-                  </w:rPr>
-                  <m:t>2</m:t>
-                </m:r>
-              </m:sub>
-            </m:sSub>
-            <m:r>
-              <w:rPr>
-                <w:rFonts w:ascii="Cambria Math" w:hAnsi="Cambria Math"/>
-              </w:rPr>
-              <m:t>-</m:t>
-            </m:r>
-            <m:sSub>
-              <m:sSubPr>
-                <m:ctrlPr>
-                  <w:rPr>
-                    <w:rFonts w:ascii="Cambria Math" w:hAnsi="Cambria Math"/>
-                    <w:i/>
-                  </w:rPr>
-                </m:ctrlPr>
-              </m:sSubPr>
-              <m:e>
-                <m:r>
-                  <w:rPr>
-                    <w:rFonts w:ascii="Cambria Math" w:hAnsi="Cambria Math"/>
-                  </w:rPr>
-                  <m:t>S</m:t>
-                </m:r>
-              </m:e>
-              <m:sub>
-                <m:r>
-                  <w:rPr>
-                    <w:rFonts w:ascii="Cambria Math" w:hAnsi="Cambria Math"/>
-                  </w:rPr>
-                  <m:t>1</m:t>
-                </m:r>
-              </m:sub>
-            </m:sSub>
-          </m:num>
-          <m:den>
-            <m:r>
-              <w:rPr>
-                <w:rFonts w:ascii="Cambria Math" w:hAnsi="Cambria Math"/>
-              </w:rPr>
-              <m:t>∆θ</m:t>
-            </m:r>
-          </m:den>
-        </m:f>
-        <m:r>
-          <w:rPr>
-            <w:rFonts w:ascii="Cambria Math" w:hAnsi="Cambria Math"/>
-          </w:rPr>
-          <m:t>=</m:t>
-        </m:r>
-        <m:f>
-          <m:fPr>
-            <m:ctrlPr>
-              <w:rPr>
-                <w:rFonts w:ascii="Cambria Math" w:hAnsi="Cambria Math"/>
-                <w:i/>
-              </w:rPr>
-            </m:ctrlPr>
-          </m:fPr>
-          <m:num>
-            <m:r>
-              <w:rPr>
-                <w:rFonts w:ascii="Cambria Math" w:hAnsi="Cambria Math"/>
-              </w:rPr>
-              <m:t>160</m:t>
-            </m:r>
-          </m:num>
-          <m:den>
-            <m:r>
-              <w:rPr>
-                <w:rFonts w:ascii="Cambria Math" w:hAnsi="Cambria Math"/>
-              </w:rPr>
-              <m:t>1.8</m:t>
-            </m:r>
-          </m:den>
-        </m:f>
-        <m:r>
-          <w:rPr>
-            <w:rFonts w:ascii="Cambria Math" w:hAnsi="Cambria Math"/>
-          </w:rPr>
-          <m:t>≈90</m:t>
-        </m:r>
-      </m:oMath>
-    </w:p>
-    <w:p>
-      <w:pPr>
-        <w:jc w:val="center"/>
-      </w:pPr>
-      <m:oMath>
-        <m:r>
-          <w:rPr>
-            <w:rFonts w:ascii="Cambria Math" w:hAnsi="Cambria Math" w:hint="eastAsia"/>
-          </w:rPr>
-          <m:t>감속</m:t>
-        </m:r>
-        <m:r>
-          <w:rPr>
-            <w:rFonts w:ascii="Cambria Math" w:hAnsi="Cambria Math"/>
-          </w:rPr>
-          <m:t xml:space="preserve"> </m:t>
-        </m:r>
-        <m:r>
-          <w:rPr>
-            <w:rFonts w:ascii="Cambria Math" w:hAnsi="Cambria Math" w:hint="eastAsia"/>
-          </w:rPr>
-          <m:t>구간</m:t>
-        </m:r>
-        <m:r>
-          <w:rPr>
-            <w:rFonts w:ascii="Cambria Math" w:hAnsi="Cambria Math"/>
-          </w:rPr>
-          <m:t xml:space="preserve"> </m:t>
-        </m:r>
-        <m:r>
-          <w:rPr>
-            <w:rFonts w:ascii="Cambria Math" w:hAnsi="Cambria Math" w:hint="eastAsia"/>
-          </w:rPr>
-          <m:t>회전</m:t>
-        </m:r>
-        <m:r>
-          <w:rPr>
-            <w:rFonts w:ascii="Cambria Math" w:hAnsi="Cambria Math"/>
-          </w:rPr>
-          <m:t xml:space="preserve"> </m:t>
-        </m:r>
-        <m:r>
-          <w:rPr>
-            <w:rFonts w:ascii="Cambria Math" w:hAnsi="Cambria Math" w:hint="eastAsia"/>
-          </w:rPr>
-          <m:t>각도</m:t>
         </m:r>
         <m:r>
           <w:rPr>
@@ -4764,6 +4854,12 @@
           </w:rPr>
           <m:t>=360-260=100</m:t>
         </m:r>
+        <m:r>
+          <w:rPr>
+            <w:rFonts w:ascii="Cambria Math" w:hAnsi="Cambria Math"/>
+          </w:rPr>
+          <m:t xml:space="preserve"> deg</m:t>
+        </m:r>
       </m:oMath>
       <w:r>
         <w:rPr>
@@ -4813,6 +4909,12 @@
             <w:rFonts w:ascii="Cambria Math" w:hAnsi="Cambria Math" w:hint="eastAsia"/>
           </w:rPr>
           <m:t>수</m:t>
+        </m:r>
+        <m:r>
+          <w:rPr>
+            <w:rFonts w:ascii="Cambria Math" w:hAnsi="Cambria Math"/>
+          </w:rPr>
+          <m:t xml:space="preserve"> </m:t>
         </m:r>
         <m:r>
           <w:rPr>
@@ -5085,19 +5187,17 @@
       </w:r>
     </w:p>
     <w:p>
+      <w:pPr>
+        <w:rPr>
+          <w:rFonts w:hint="eastAsia"/>
+        </w:rPr>
+      </w:pPr>
       <w:r>
         <w:rPr>
           <w:rFonts w:hint="eastAsia"/>
         </w:rPr>
         <w:t>MACRO_PRINT 함수를 이용하여 각 구간 별 인터럽트 발생 횟수를 확인한 결과, 다음의 결과를 얻었다.</w:t>
       </w:r>
-    </w:p>
-    <w:p>
-      <w:pPr>
-        <w:rPr>
-          <w:rFonts w:hint="eastAsia"/>
-        </w:rPr>
-      </w:pPr>
       <w:r>
         <w:lastRenderedPageBreak/>
         <w:drawing>
@@ -5304,6 +5404,12 @@
             </w:rPr>
             <m:t>= 2000</m:t>
           </m:r>
+          <m:r>
+            <w:rPr>
+              <w:rFonts w:ascii="Cambria Math" w:hAnsi="Cambria Math"/>
+            </w:rPr>
+            <m:t xml:space="preserve"> [deg/s]</m:t>
+          </m:r>
         </m:oMath>
       </m:oMathPara>
     </w:p>
@@ -5626,7 +5732,6 @@
     <w:p>
       <w:pPr>
         <w:rPr>
-          <w:rFonts w:hint="eastAsia"/>
           <w:iCs/>
         </w:rPr>
       </w:pPr>
@@ -5642,7 +5747,21 @@
           <w:rFonts w:hint="eastAsia"/>
           <w:iCs/>
         </w:rPr>
-        <w:t xml:space="preserve">출력 파형은 차례대로 모터의 위치, 속도, 가속도, 각 스텝 간 상 지연 시간이며, 정상적으로 </w:t>
+        <w:t>출력 파형은 차례대로 모터의 위치, 속도, 가속도, 각 스텝 간 상 지연 시간이며,</w:t>
+      </w:r>
+      <w:r>
+        <w:rPr>
+          <w:rFonts w:hint="eastAsia"/>
+          <w:iCs/>
+        </w:rPr>
+        <w:t xml:space="preserve"> 앞선 결과에서 모터 position 출력 파형이 x축에 대해 반전되며, 반대 방향에서도</w:t>
+      </w:r>
+      <w:r>
+        <w:rPr>
+          <w:rFonts w:hint="eastAsia"/>
+          <w:iCs/>
+        </w:rPr>
+        <w:t xml:space="preserve"> 정상적으로 </w:t>
       </w:r>
       <w:proofErr w:type="spellStart"/>
       <w:r>
@@ -5661,7 +5780,6 @@
         <w:t xml:space="preserve"> 제어가 이루어졌음을 확인할 수 있다. </w:t>
       </w:r>
     </w:p>
-    <w:p/>
     <w:p/>
     <w:p>
       <w:pPr>
@@ -5854,6 +5972,12 @@
             </w:rPr>
             <m:t xml:space="preserve">=255 </m:t>
           </m:r>
+          <m:r>
+            <w:rPr>
+              <w:rFonts w:ascii="Cambria Math" w:hAnsi="Cambria Math"/>
+            </w:rPr>
+            <m:t>deg</m:t>
+          </m:r>
         </m:oMath>
       </m:oMathPara>
     </w:p>
@@ -6248,6 +6372,12 @@
           </w:rPr>
           <m:t>≈100</m:t>
         </m:r>
+        <m:r>
+          <w:rPr>
+            <w:rFonts w:ascii="Cambria Math" w:hAnsi="Cambria Math"/>
+          </w:rPr>
+          <m:t xml:space="preserve"> deg</m:t>
+        </m:r>
       </m:oMath>
     </w:p>
     <w:p>
@@ -6571,6 +6701,12 @@
           </w:rPr>
           <m:t>≈100</m:t>
         </m:r>
+        <m:r>
+          <w:rPr>
+            <w:rFonts w:ascii="Cambria Math" w:hAnsi="Cambria Math"/>
+          </w:rPr>
+          <m:t xml:space="preserve"> deg</m:t>
+        </m:r>
       </m:oMath>
     </w:p>
     <w:p>
@@ -6583,7 +6719,6 @@
             <w:rPr>
               <w:rFonts w:ascii="Cambria Math" w:hAnsi="Cambria Math" w:hint="eastAsia"/>
             </w:rPr>
-            <w:lastRenderedPageBreak/>
             <m:t>최대</m:t>
           </m:r>
           <m:r>
@@ -6722,6 +6857,12 @@
             </w:rPr>
             <m:t>=2683</m:t>
           </m:r>
+          <m:r>
+            <w:rPr>
+              <w:rFonts w:ascii="Cambria Math" w:hAnsi="Cambria Math"/>
+            </w:rPr>
+            <m:t>[deg/s]</m:t>
+          </m:r>
         </m:oMath>
       </m:oMathPara>
     </w:p>
@@ -6733,6 +6874,7 @@
         <w:rPr>
           <w:noProof/>
         </w:rPr>
+        <w:lastRenderedPageBreak/>
         <w:drawing>
           <wp:inline distT="0" distB="0" distL="0" distR="0" wp14:anchorId="7FB007A8" wp14:editId="1FB3F557">
             <wp:extent cx="2653346" cy="2083637"/>
@@ -6995,11 +7137,35 @@
             </w:rPr>
             <m:t>= 2686</m:t>
           </m:r>
+          <m:r>
+            <w:rPr>
+              <w:rFonts w:ascii="Cambria Math" w:hAnsi="Cambria Math"/>
+            </w:rPr>
+            <m:t>[</m:t>
+          </m:r>
+          <m:r>
+            <w:rPr>
+              <w:rFonts w:ascii="Cambria Math" w:hAnsi="Cambria Math" w:hint="eastAsia"/>
+            </w:rPr>
+            <m:t>deg</m:t>
+          </m:r>
+          <m:r>
+            <w:rPr>
+              <w:rFonts w:ascii="Cambria Math" w:hAnsi="Cambria Math"/>
+            </w:rPr>
+            <m:t>/s]</m:t>
+          </m:r>
         </m:oMath>
       </m:oMathPara>
     </w:p>
     <w:p/>
     <w:p>
+      <w:r>
+        <w:rPr>
+          <w:rFonts w:hint="eastAsia"/>
+        </w:rPr>
+        <w:t xml:space="preserve">이론적인 계산은 2683으로, </w:t>
+      </w:r>
       <w:r>
         <w:rPr>
           <w:rFonts w:hint="eastAsia"/>
@@ -8409,21 +8575,19 @@
         <w:rPr>
           <w:rFonts w:hint="eastAsia"/>
         </w:rPr>
-        <w:t xml:space="preserve">실험 과정을 통해 DC 모터와 비교하여 Stepping motor는 </w:t>
-      </w:r>
-      <w:proofErr w:type="spellStart"/>
-      <w:r>
-        <w:rPr>
-          <w:rFonts w:hint="eastAsia"/>
-        </w:rPr>
-        <w:t>정지마찰력에</w:t>
-      </w:r>
-      <w:proofErr w:type="spellEnd"/>
-      <w:r>
-        <w:rPr>
-          <w:rFonts w:hint="eastAsia"/>
-        </w:rPr>
-        <w:t xml:space="preserve"> 의한 영향이 적으며, 오픈루프 제어에서도 스텝 각 단위의 각도 정밀도가 보장된다는 것을 확인할 수 있었다. 또한, </w:t>
+        <w:t>실험 과정을 통해 DC 모터와 비교하여 Stepping motor는 정지</w:t>
+      </w:r>
+      <w:r>
+        <w:rPr>
+          <w:rFonts w:hint="eastAsia"/>
+        </w:rPr>
+        <w:t xml:space="preserve"> </w:t>
+      </w:r>
+      <w:r>
+        <w:rPr>
+          <w:rFonts w:hint="eastAsia"/>
+        </w:rPr>
+        <w:t xml:space="preserve">마찰력에 의한 영향이 적으며, 오픈루프 제어에서도 스텝 각 단위의 각도 정밀도가 보장된다는 것을 확인할 수 있었다. 또한, </w:t>
       </w:r>
       <w:proofErr w:type="spellStart"/>
       <w:r>

</xml_diff>